<commit_message>
Updated collisions + game features
- Updated player collisions
- Added handling for the player being out of screen
- Added collectibles -> coins
- Added time/score
</commit_message>
<xml_diff>
--- a/Projekttagebuch.docx
+++ b/Projekttagebuch.docx
@@ -201,10 +201,7 @@
     </w:p>
     <w:p>
       <w:r>
-        <w:t>2.06.2022</w:t>
-      </w:r>
-      <w:r>
-        <w:t>: Implementierung von weitern Funktionen der GameEngine:</w:t>
+        <w:t>2.06.2022: Implementierung von weitern Funktionen der GameEngine:</w:t>
       </w:r>
     </w:p>
     <w:p>
@@ -297,7 +294,11 @@
         <w:t>Beginn des Texture-Designs</w:t>
       </w:r>
     </w:p>
-    <w:p/>
+    <w:p>
+      <w:r>
+        <w:t xml:space="preserve">6.06.2022: </w:t>
+      </w:r>
+    </w:p>
     <w:p/>
     <w:sectPr>
       <w:pgSz w:w="11906" w:h="16838"/>

</xml_diff>